<commit_message>
präsentation und doku und benutzerhandbuch
</commit_message>
<xml_diff>
--- a/Benutzerhandbuch.docx
+++ b/Benutzerhandbuch.docx
@@ -4,7 +4,7 @@
   <w:body>
     <w:p>
       <w:pPr>
-        <w:pStyle w:val="berschrift1"/>
+        <w:pStyle w:val="Heading1"/>
       </w:pPr>
       <w:r>
         <w:t>Benutzerhandbuch</w:t>
@@ -12,12 +12,35 @@
     </w:p>
     <w:p>
       <w:r>
-        <w:t xml:space="preserve">Die Digital Salzburg App ist eine Anwendung mit der sich, mit Koordinaten versehenen Datenpakete der Stadt und des Landes Salzburg anzeigen lassen. Es gibt 4 verschiedene Möglichkeiten Informationen der Datenpunkte, die sich in den Datenpaketen befinden anzuzeigen. </w:t>
-      </w:r>
-    </w:p>
-    <w:p>
-      <w:pPr>
-        <w:pStyle w:val="Listenabsatz"/>
+        <w:t>Die Digital Salzburg App ist eine Anwendung</w:t>
+      </w:r>
+      <w:r>
+        <w:t>,</w:t>
+      </w:r>
+      <w:r>
+        <w:t xml:space="preserve"> mit der </w:t>
+      </w:r>
+      <w:r>
+        <w:t>sich mit Koordinaten versehene</w:t>
+      </w:r>
+      <w:r>
+        <w:t xml:space="preserve"> Datenpakete</w:t>
+      </w:r>
+      <w:bookmarkStart w:id="0" w:name="_GoBack"/>
+      <w:bookmarkEnd w:id="0"/>
+      <w:r>
+        <w:t xml:space="preserve"> der Stadt und des Landes Salzburg anzeigen lassen. Es gibt 4 verschiedene Möglichkeiten Informationen der Datenpunkte, die sich in den Datenpaketen befinden</w:t>
+      </w:r>
+      <w:r>
+        <w:t>,</w:t>
+      </w:r>
+      <w:r>
+        <w:t xml:space="preserve"> anzuzeigen. </w:t>
+      </w:r>
+    </w:p>
+    <w:p>
+      <w:pPr>
+        <w:pStyle w:val="ListParagraph"/>
         <w:numPr>
           <w:ilvl w:val="0"/>
           <w:numId w:val="6"/>
@@ -29,7 +52,7 @@
     </w:p>
     <w:p>
       <w:pPr>
-        <w:pStyle w:val="Listenabsatz"/>
+        <w:pStyle w:val="ListParagraph"/>
         <w:numPr>
           <w:ilvl w:val="0"/>
           <w:numId w:val="6"/>
@@ -41,7 +64,7 @@
     </w:p>
     <w:p>
       <w:pPr>
-        <w:pStyle w:val="Listenabsatz"/>
+        <w:pStyle w:val="ListParagraph"/>
         <w:numPr>
           <w:ilvl w:val="0"/>
           <w:numId w:val="6"/>
@@ -53,7 +76,7 @@
     </w:p>
     <w:p>
       <w:pPr>
-        <w:pStyle w:val="Listenabsatz"/>
+        <w:pStyle w:val="ListParagraph"/>
         <w:numPr>
           <w:ilvl w:val="0"/>
           <w:numId w:val="6"/>
@@ -123,7 +146,7 @@
     <w:p/>
     <w:p>
       <w:pPr>
-        <w:pStyle w:val="berschrift2"/>
+        <w:pStyle w:val="Heading2"/>
       </w:pPr>
       <w:r>
         <w:t>Android Gerät</w:t>
@@ -131,7 +154,7 @@
     </w:p>
     <w:p>
       <w:pPr>
-        <w:pStyle w:val="berschrift3"/>
+        <w:pStyle w:val="Heading3"/>
       </w:pPr>
       <w:r>
         <w:t>Installation</w:t>
@@ -175,7 +198,7 @@
     <w:p/>
     <w:p>
       <w:pPr>
-        <w:pStyle w:val="berschrift3"/>
+        <w:pStyle w:val="Heading3"/>
       </w:pPr>
       <w:r>
         <w:lastRenderedPageBreak/>
@@ -186,7 +209,7 @@
       <w:r>
         <w:rPr>
           <w:noProof/>
-          <w:lang w:eastAsia="de-AT"/>
+          <w:lang w:val="de-DE" w:eastAsia="de-DE"/>
         </w:rPr>
         <w:drawing>
           <wp:anchor distT="0" distB="0" distL="114300" distR="114300" simplePos="0" relativeHeight="251658240" behindDoc="1" locked="0" layoutInCell="1" allowOverlap="1" wp14:anchorId="03F69A0A" wp14:editId="26802470">
@@ -277,7 +300,7 @@
       <w:r>
         <w:rPr>
           <w:noProof/>
-          <w:lang w:eastAsia="de-AT"/>
+          <w:lang w:val="de-DE" w:eastAsia="de-DE"/>
         </w:rPr>
         <mc:AlternateContent>
           <mc:Choice Requires="wps">
@@ -390,7 +413,7 @@
       <w:r>
         <w:rPr>
           <w:noProof/>
-          <w:lang w:eastAsia="de-AT"/>
+          <w:lang w:val="de-DE" w:eastAsia="de-DE"/>
         </w:rPr>
         <mc:AlternateContent>
           <mc:Choice Requires="wps">
@@ -524,7 +547,7 @@
     </w:p>
     <w:p>
       <w:pPr>
-        <w:pStyle w:val="Listenabsatz"/>
+        <w:pStyle w:val="ListParagraph"/>
         <w:numPr>
           <w:ilvl w:val="0"/>
           <w:numId w:val="3"/>
@@ -533,7 +556,7 @@
       <w:r>
         <w:rPr>
           <w:noProof/>
-          <w:lang w:eastAsia="de-AT"/>
+          <w:lang w:val="de-DE" w:eastAsia="de-DE"/>
         </w:rPr>
         <mc:AlternateContent>
           <mc:Choice Requires="wps">
@@ -643,7 +666,7 @@
     </w:p>
     <w:p>
       <w:pPr>
-        <w:pStyle w:val="Listenabsatz"/>
+        <w:pStyle w:val="ListParagraph"/>
         <w:numPr>
           <w:ilvl w:val="0"/>
           <w:numId w:val="3"/>
@@ -655,7 +678,7 @@
     </w:p>
     <w:p>
       <w:pPr>
-        <w:pStyle w:val="Listenabsatz"/>
+        <w:pStyle w:val="ListParagraph"/>
         <w:numPr>
           <w:ilvl w:val="0"/>
           <w:numId w:val="3"/>
@@ -664,7 +687,7 @@
       <w:r>
         <w:rPr>
           <w:noProof/>
-          <w:lang w:eastAsia="de-AT"/>
+          <w:lang w:val="de-DE" w:eastAsia="de-DE"/>
         </w:rPr>
         <mc:AlternateContent>
           <mc:Choice Requires="wps">
@@ -774,7 +797,7 @@
     </w:p>
     <w:p>
       <w:pPr>
-        <w:pStyle w:val="Listenabsatz"/>
+        <w:pStyle w:val="ListParagraph"/>
         <w:numPr>
           <w:ilvl w:val="0"/>
           <w:numId w:val="3"/>
@@ -786,7 +809,7 @@
     </w:p>
     <w:p>
       <w:pPr>
-        <w:pStyle w:val="Listenabsatz"/>
+        <w:pStyle w:val="ListParagraph"/>
         <w:numPr>
           <w:ilvl w:val="0"/>
           <w:numId w:val="3"/>
@@ -798,7 +821,7 @@
     </w:p>
     <w:p>
       <w:pPr>
-        <w:pStyle w:val="Listenabsatz"/>
+        <w:pStyle w:val="ListParagraph"/>
         <w:numPr>
           <w:ilvl w:val="0"/>
           <w:numId w:val="3"/>
@@ -807,7 +830,7 @@
       <w:r>
         <w:rPr>
           <w:noProof/>
-          <w:lang w:eastAsia="de-AT"/>
+          <w:lang w:val="de-DE" w:eastAsia="de-DE"/>
         </w:rPr>
         <mc:AlternateContent>
           <mc:Choice Requires="wps">
@@ -920,7 +943,7 @@
       <w:r>
         <w:rPr>
           <w:noProof/>
-          <w:lang w:eastAsia="de-AT"/>
+          <w:lang w:val="de-DE" w:eastAsia="de-DE"/>
         </w:rPr>
         <mc:AlternateContent>
           <mc:Choice Requires="wps">
@@ -1033,7 +1056,7 @@
     <w:p/>
     <w:p>
       <w:pPr>
-        <w:pStyle w:val="berschrift3"/>
+        <w:pStyle w:val="Heading3"/>
       </w:pPr>
       <w:r>
         <w:t>Steuerung</w:t>
@@ -1043,7 +1066,7 @@
       <w:r>
         <w:rPr>
           <w:noProof/>
-          <w:lang w:eastAsia="de-AT"/>
+          <w:lang w:val="de-DE" w:eastAsia="de-DE"/>
         </w:rPr>
         <w:drawing>
           <wp:anchor distT="0" distB="0" distL="114300" distR="114300" simplePos="0" relativeHeight="251671552" behindDoc="1" locked="0" layoutInCell="1" allowOverlap="1" wp14:anchorId="388F0118" wp14:editId="6129CD29">
@@ -1139,15 +1162,7 @@
     </w:p>
     <w:p>
       <w:r>
-        <w:t xml:space="preserve">Wenn die Verwendung der Datenbrille aktiviert(siehe Punkt [Verwendung mit Datenbrille]) </w:t>
-      </w:r>
-      <w:proofErr w:type="spellStart"/>
-      <w:r>
-        <w:t>ist</w:t>
-      </w:r>
-      <w:proofErr w:type="spellEnd"/>
-      <w:r>
-        <w:t xml:space="preserve"> werden außerdem zwei Buttons angezeigt, womit man bei der Datenbrille nach oben und unten scrollen kann.</w:t>
+        <w:t>Wenn die Verwendung der Datenbrille aktiviert(siehe Punkt [Verwendung mit Datenbrille]) ist werden außerdem zwei Buttons angezeigt, womit man bei der Datenbrille nach oben und unten scrollen kann.</w:t>
       </w:r>
     </w:p>
     <w:p>
@@ -1166,7 +1181,7 @@
       <w:r>
         <w:rPr>
           <w:noProof/>
-          <w:lang w:eastAsia="de-AT"/>
+          <w:lang w:val="de-DE" w:eastAsia="de-DE"/>
         </w:rPr>
         <w:lastRenderedPageBreak/>
         <w:drawing>
@@ -1277,7 +1292,7 @@
     <w:p/>
     <w:p>
       <w:pPr>
-        <w:pStyle w:val="berschrift3"/>
+        <w:pStyle w:val="Heading3"/>
       </w:pPr>
       <w:r>
         <w:t>Datenpakete</w:t>
@@ -1287,7 +1302,7 @@
       <w:r>
         <w:rPr>
           <w:noProof/>
-          <w:lang w:eastAsia="de-AT"/>
+          <w:lang w:val="de-DE" w:eastAsia="de-DE"/>
         </w:rPr>
         <w:drawing>
           <wp:anchor distT="0" distB="0" distL="114300" distR="114300" simplePos="0" relativeHeight="251672576" behindDoc="1" locked="0" layoutInCell="1" allowOverlap="1">
@@ -1406,7 +1421,7 @@
     <w:p/>
     <w:p>
       <w:pPr>
-        <w:pStyle w:val="berschrift4"/>
+        <w:pStyle w:val="Heading4"/>
       </w:pPr>
       <w:r>
         <w:lastRenderedPageBreak/>
@@ -1417,7 +1432,7 @@
       <w:r>
         <w:rPr>
           <w:noProof/>
-          <w:lang w:eastAsia="de-AT"/>
+          <w:lang w:val="de-DE" w:eastAsia="de-DE"/>
         </w:rPr>
         <w:drawing>
           <wp:anchor distT="0" distB="0" distL="114300" distR="114300" simplePos="0" relativeHeight="251673600" behindDoc="1" locked="0" layoutInCell="1" allowOverlap="1">
@@ -1513,7 +1528,7 @@
     </w:p>
     <w:p>
       <w:pPr>
-        <w:pStyle w:val="Listenabsatz"/>
+        <w:pStyle w:val="ListParagraph"/>
         <w:numPr>
           <w:ilvl w:val="0"/>
           <w:numId w:val="4"/>
@@ -1525,7 +1540,7 @@
     </w:p>
     <w:p>
       <w:pPr>
-        <w:pStyle w:val="Listenabsatz"/>
+        <w:pStyle w:val="ListParagraph"/>
         <w:numPr>
           <w:ilvl w:val="0"/>
           <w:numId w:val="4"/>
@@ -1537,7 +1552,7 @@
     </w:p>
     <w:p>
       <w:pPr>
-        <w:pStyle w:val="Listenabsatz"/>
+        <w:pStyle w:val="ListParagraph"/>
         <w:numPr>
           <w:ilvl w:val="0"/>
           <w:numId w:val="4"/>
@@ -1563,7 +1578,7 @@
     <w:p/>
     <w:p>
       <w:pPr>
-        <w:pStyle w:val="berschrift7"/>
+        <w:pStyle w:val="Heading7"/>
         <w:rPr>
           <w:rFonts w:asciiTheme="minorHAnsi" w:eastAsiaTheme="minorHAnsi" w:hAnsiTheme="minorHAnsi" w:cstheme="minorBidi"/>
           <w:i w:val="0"/>
@@ -1577,7 +1592,7 @@
       <w:r>
         <w:rPr>
           <w:noProof/>
-          <w:lang w:eastAsia="de-AT"/>
+          <w:lang w:val="de-DE" w:eastAsia="de-DE"/>
         </w:rPr>
         <w:drawing>
           <wp:anchor distT="0" distB="0" distL="114300" distR="114300" simplePos="0" relativeHeight="251674624" behindDoc="1" locked="0" layoutInCell="1" allowOverlap="1">
@@ -1683,12 +1698,12 @@
     <w:p/>
     <w:p>
       <w:pPr>
-        <w:pStyle w:val="berschrift4"/>
-      </w:pPr>
-    </w:p>
-    <w:p>
-      <w:pPr>
-        <w:pStyle w:val="berschrift3"/>
+        <w:pStyle w:val="Heading4"/>
+      </w:pPr>
+    </w:p>
+    <w:p>
+      <w:pPr>
+        <w:pStyle w:val="Heading3"/>
       </w:pPr>
       <w:r>
         <w:t>Datenpunkte</w:t>
@@ -1698,7 +1713,7 @@
       <w:r>
         <w:rPr>
           <w:noProof/>
-          <w:lang w:eastAsia="de-AT"/>
+          <w:lang w:val="de-DE" w:eastAsia="de-DE"/>
         </w:rPr>
         <w:drawing>
           <wp:anchor distT="0" distB="0" distL="114300" distR="114300" simplePos="0" relativeHeight="251675648" behindDoc="1" locked="0" layoutInCell="1" allowOverlap="1">
@@ -1831,7 +1846,7 @@
     <w:p/>
     <w:p>
       <w:pPr>
-        <w:pStyle w:val="berschrift3"/>
+        <w:pStyle w:val="Heading3"/>
       </w:pPr>
       <w:r>
         <w:t>QR-Code</w:t>
@@ -1841,7 +1856,7 @@
       <w:r>
         <w:rPr>
           <w:noProof/>
-          <w:lang w:eastAsia="de-AT"/>
+          <w:lang w:val="de-DE" w:eastAsia="de-DE"/>
         </w:rPr>
         <w:drawing>
           <wp:anchor distT="0" distB="0" distL="114300" distR="114300" simplePos="0" relativeHeight="251677696" behindDoc="1" locked="0" layoutInCell="1" allowOverlap="1" wp14:anchorId="565E82C3" wp14:editId="02CB46B0">
@@ -1941,12 +1956,18 @@
     </w:p>
     <w:p>
       <w:r>
-        <w:t>Befindet sich ein für die Digital Salzburg App gültiges Format werden die Informationen im Bereich „Steuerung“ und in der Datenbrille dargestellt.</w:t>
-      </w:r>
-    </w:p>
-    <w:p>
-      <w:pPr>
-        <w:pStyle w:val="berschrift3"/>
+        <w:t>Befindet sich ein für die Digital Salzburg App gültiges Format</w:t>
+      </w:r>
+      <w:r>
+        <w:t xml:space="preserve"> auf dem QR-Code</w:t>
+      </w:r>
+      <w:r>
+        <w:t xml:space="preserve"> werden die Informationen im Bereich „Steuerung“ und in der Datenbrille dargestellt.</w:t>
+      </w:r>
+    </w:p>
+    <w:p>
+      <w:pPr>
+        <w:pStyle w:val="Heading3"/>
       </w:pPr>
       <w:r>
         <w:lastRenderedPageBreak/>
@@ -1957,7 +1978,7 @@
       <w:r>
         <w:rPr>
           <w:noProof/>
-          <w:lang w:eastAsia="de-AT"/>
+          <w:lang w:val="de-DE" w:eastAsia="de-DE"/>
         </w:rPr>
         <w:drawing>
           <wp:anchor distT="0" distB="0" distL="114300" distR="114300" simplePos="0" relativeHeight="251678720" behindDoc="1" locked="0" layoutInCell="1" allowOverlap="1" wp14:anchorId="73C77D12" wp14:editId="471617C5">
@@ -2053,7 +2074,7 @@
     </w:p>
     <w:p>
       <w:pPr>
-        <w:pStyle w:val="Listenabsatz"/>
+        <w:pStyle w:val="ListParagraph"/>
         <w:numPr>
           <w:ilvl w:val="0"/>
           <w:numId w:val="5"/>
@@ -2071,7 +2092,7 @@
     </w:p>
     <w:p>
       <w:pPr>
-        <w:pStyle w:val="Listenabsatz"/>
+        <w:pStyle w:val="ListParagraph"/>
         <w:numPr>
           <w:ilvl w:val="3"/>
           <w:numId w:val="5"/>
@@ -2089,7 +2110,7 @@
     </w:p>
     <w:p>
       <w:pPr>
-        <w:pStyle w:val="Listenabsatz"/>
+        <w:pStyle w:val="ListParagraph"/>
         <w:numPr>
           <w:ilvl w:val="3"/>
           <w:numId w:val="5"/>
@@ -2107,7 +2128,7 @@
     </w:p>
     <w:p>
       <w:pPr>
-        <w:pStyle w:val="Listenabsatz"/>
+        <w:pStyle w:val="ListParagraph"/>
         <w:numPr>
           <w:ilvl w:val="3"/>
           <w:numId w:val="5"/>
@@ -2125,7 +2146,7 @@
     </w:p>
     <w:p>
       <w:pPr>
-        <w:pStyle w:val="Listenabsatz"/>
+        <w:pStyle w:val="ListParagraph"/>
         <w:numPr>
           <w:ilvl w:val="3"/>
           <w:numId w:val="5"/>
@@ -2143,7 +2164,7 @@
     </w:p>
     <w:p>
       <w:pPr>
-        <w:pStyle w:val="Listenabsatz"/>
+        <w:pStyle w:val="ListParagraph"/>
         <w:numPr>
           <w:ilvl w:val="3"/>
           <w:numId w:val="5"/>
@@ -2161,7 +2182,7 @@
     </w:p>
     <w:p>
       <w:pPr>
-        <w:pStyle w:val="Listenabsatz"/>
+        <w:pStyle w:val="ListParagraph"/>
         <w:numPr>
           <w:ilvl w:val="3"/>
           <w:numId w:val="5"/>
@@ -2180,7 +2201,7 @@
     <w:p/>
     <w:p>
       <w:pPr>
-        <w:pStyle w:val="Listenabsatz"/>
+        <w:pStyle w:val="ListParagraph"/>
         <w:numPr>
           <w:ilvl w:val="0"/>
           <w:numId w:val="5"/>
@@ -2198,7 +2219,7 @@
     </w:p>
     <w:p>
       <w:pPr>
-        <w:pStyle w:val="Listenabsatz"/>
+        <w:pStyle w:val="ListParagraph"/>
         <w:numPr>
           <w:ilvl w:val="0"/>
           <w:numId w:val="5"/>
@@ -2228,7 +2249,7 @@
     </w:p>
     <w:p>
       <w:pPr>
-        <w:pStyle w:val="Listenabsatz"/>
+        <w:pStyle w:val="ListParagraph"/>
         <w:numPr>
           <w:ilvl w:val="0"/>
           <w:numId w:val="5"/>
@@ -2253,15 +2274,12 @@
         <w:t xml:space="preserve"> </w:t>
       </w:r>
       <w:r>
-        <w:t xml:space="preserve">Das Passwort </w:t>
-      </w:r>
-      <w:r>
-        <w:t>des W-LAN Hotspots der für die Verbindung von Server und Client verwendet wird.</w:t>
-      </w:r>
-    </w:p>
-    <w:p>
-      <w:pPr>
-        <w:pStyle w:val="Listenabsatz"/>
+        <w:t>Das Passwort des W-LAN Hotspots der für die Verbindung von Server und Client verwendet wird.</w:t>
+      </w:r>
+    </w:p>
+    <w:p>
+      <w:pPr>
+        <w:pStyle w:val="ListParagraph"/>
         <w:numPr>
           <w:ilvl w:val="0"/>
           <w:numId w:val="5"/>
@@ -2283,15 +2301,10 @@
     <w:p/>
     <w:p>
       <w:pPr>
-        <w:pStyle w:val="berschrift3"/>
-      </w:pPr>
-      <w:r>
-        <w:t>Synchro</w:t>
-      </w:r>
-      <w:bookmarkStart w:id="0" w:name="_GoBack"/>
-      <w:bookmarkEnd w:id="0"/>
-      <w:r>
-        <w:t>nisieren</w:t>
+        <w:pStyle w:val="Heading3"/>
+      </w:pPr>
+      <w:r>
+        <w:t>Synchronisieren</w:t>
       </w:r>
     </w:p>
     <w:p>
@@ -2301,7 +2314,7 @@
     </w:p>
     <w:p>
       <w:pPr>
-        <w:pStyle w:val="berschrift3"/>
+        <w:pStyle w:val="Heading3"/>
       </w:pPr>
       <w:r>
         <w:t>Verwendung mit Datenbrille</w:t>
@@ -2324,7 +2337,7 @@
     <w:p/>
     <w:p>
       <w:pPr>
-        <w:pStyle w:val="berschrift2"/>
+        <w:pStyle w:val="Heading2"/>
       </w:pPr>
       <w:r>
         <w:lastRenderedPageBreak/>
@@ -2580,7 +2593,7 @@
       <w:lvlText w:val="%1."/>
       <w:lvlJc w:val="left"/>
       <w:pPr>
-        <w:ind w:left="720" w:hanging="360"/>
+        <w:ind w:left="360" w:hanging="360"/>
       </w:pPr>
       <w:rPr>
         <w:rFonts w:hint="default"/>
@@ -2592,7 +2605,7 @@
       <w:lvlText w:val="o"/>
       <w:lvlJc w:val="left"/>
       <w:pPr>
-        <w:ind w:left="1440" w:hanging="360"/>
+        <w:ind w:left="1080" w:hanging="360"/>
       </w:pPr>
       <w:rPr>
         <w:rFonts w:ascii="Courier New" w:hAnsi="Courier New" w:cs="Courier New" w:hint="default"/>
@@ -2604,7 +2617,7 @@
       <w:lvlText w:val=""/>
       <w:lvlJc w:val="left"/>
       <w:pPr>
-        <w:ind w:left="2160" w:hanging="360"/>
+        <w:ind w:left="1800" w:hanging="360"/>
       </w:pPr>
       <w:rPr>
         <w:rFonts w:ascii="Wingdings" w:hAnsi="Wingdings" w:hint="default"/>
@@ -2616,7 +2629,7 @@
       <w:lvlText w:val=""/>
       <w:lvlJc w:val="left"/>
       <w:pPr>
-        <w:ind w:left="2880" w:hanging="360"/>
+        <w:ind w:left="2520" w:hanging="360"/>
       </w:pPr>
       <w:rPr>
         <w:rFonts w:ascii="Symbol" w:hAnsi="Symbol" w:hint="default"/>
@@ -2628,7 +2641,7 @@
       <w:lvlText w:val="o"/>
       <w:lvlJc w:val="left"/>
       <w:pPr>
-        <w:ind w:left="3600" w:hanging="360"/>
+        <w:ind w:left="3240" w:hanging="360"/>
       </w:pPr>
       <w:rPr>
         <w:rFonts w:ascii="Courier New" w:hAnsi="Courier New" w:cs="Courier New" w:hint="default"/>
@@ -2640,7 +2653,7 @@
       <w:lvlText w:val=""/>
       <w:lvlJc w:val="left"/>
       <w:pPr>
-        <w:ind w:left="4320" w:hanging="360"/>
+        <w:ind w:left="3960" w:hanging="360"/>
       </w:pPr>
       <w:rPr>
         <w:rFonts w:ascii="Wingdings" w:hAnsi="Wingdings" w:hint="default"/>
@@ -2652,7 +2665,7 @@
       <w:lvlText w:val=""/>
       <w:lvlJc w:val="left"/>
       <w:pPr>
-        <w:ind w:left="5040" w:hanging="360"/>
+        <w:ind w:left="4680" w:hanging="360"/>
       </w:pPr>
       <w:rPr>
         <w:rFonts w:ascii="Symbol" w:hAnsi="Symbol" w:hint="default"/>
@@ -2664,7 +2677,7 @@
       <w:lvlText w:val="o"/>
       <w:lvlJc w:val="left"/>
       <w:pPr>
-        <w:ind w:left="5760" w:hanging="360"/>
+        <w:ind w:left="5400" w:hanging="360"/>
       </w:pPr>
       <w:rPr>
         <w:rFonts w:ascii="Courier New" w:hAnsi="Courier New" w:cs="Courier New" w:hint="default"/>
@@ -2676,7 +2689,7 @@
       <w:lvlText w:val=""/>
       <w:lvlJc w:val="left"/>
       <w:pPr>
-        <w:ind w:left="6480" w:hanging="360"/>
+        <w:ind w:left="6120" w:hanging="360"/>
       </w:pPr>
       <w:rPr>
         <w:rFonts w:ascii="Wingdings" w:hAnsi="Wingdings" w:hint="default"/>
@@ -3433,15 +3446,15 @@
     <w:lsdException w:name="List Table 6 Colorful Accent 6" w:uiPriority="51"/>
     <w:lsdException w:name="List Table 7 Colorful Accent 6" w:uiPriority="52"/>
   </w:latentStyles>
-  <w:style w:type="paragraph" w:default="1" w:styleId="Standard">
+  <w:style w:type="paragraph" w:default="1" w:styleId="Normal">
     <w:name w:val="Normal"/>
     <w:qFormat/>
   </w:style>
-  <w:style w:type="paragraph" w:styleId="berschrift1">
+  <w:style w:type="paragraph" w:styleId="Heading1">
     <w:name w:val="heading 1"/>
-    <w:basedOn w:val="Standard"/>
-    <w:next w:val="Standard"/>
-    <w:link w:val="berschrift1Zchn"/>
+    <w:basedOn w:val="Normal"/>
+    <w:next w:val="Normal"/>
+    <w:link w:val="Heading1Char"/>
     <w:uiPriority w:val="9"/>
     <w:qFormat/>
     <w:rsid w:val="00A91774"/>
@@ -3458,11 +3471,11 @@
       <w:szCs w:val="32"/>
     </w:rPr>
   </w:style>
-  <w:style w:type="paragraph" w:styleId="berschrift2">
+  <w:style w:type="paragraph" w:styleId="Heading2">
     <w:name w:val="heading 2"/>
-    <w:basedOn w:val="Standard"/>
-    <w:next w:val="Standard"/>
-    <w:link w:val="berschrift2Zchn"/>
+    <w:basedOn w:val="Normal"/>
+    <w:next w:val="Normal"/>
+    <w:link w:val="Heading2Char"/>
     <w:uiPriority w:val="9"/>
     <w:unhideWhenUsed/>
     <w:qFormat/>
@@ -3480,11 +3493,11 @@
       <w:szCs w:val="26"/>
     </w:rPr>
   </w:style>
-  <w:style w:type="paragraph" w:styleId="berschrift3">
+  <w:style w:type="paragraph" w:styleId="Heading3">
     <w:name w:val="heading 3"/>
-    <w:basedOn w:val="Standard"/>
-    <w:next w:val="Standard"/>
-    <w:link w:val="berschrift3Zchn"/>
+    <w:basedOn w:val="Normal"/>
+    <w:next w:val="Normal"/>
+    <w:link w:val="Heading3Char"/>
     <w:uiPriority w:val="9"/>
     <w:unhideWhenUsed/>
     <w:qFormat/>
@@ -3502,11 +3515,11 @@
       <w:szCs w:val="24"/>
     </w:rPr>
   </w:style>
-  <w:style w:type="paragraph" w:styleId="berschrift4">
+  <w:style w:type="paragraph" w:styleId="Heading4">
     <w:name w:val="heading 4"/>
-    <w:basedOn w:val="Standard"/>
-    <w:next w:val="Standard"/>
-    <w:link w:val="berschrift4Zchn"/>
+    <w:basedOn w:val="Normal"/>
+    <w:next w:val="Normal"/>
+    <w:link w:val="Heading4Char"/>
     <w:uiPriority w:val="9"/>
     <w:unhideWhenUsed/>
     <w:qFormat/>
@@ -3524,11 +3537,11 @@
       <w:color w:val="2E74B5" w:themeColor="accent1" w:themeShade="BF"/>
     </w:rPr>
   </w:style>
-  <w:style w:type="paragraph" w:styleId="berschrift5">
+  <w:style w:type="paragraph" w:styleId="Heading5">
     <w:name w:val="heading 5"/>
-    <w:basedOn w:val="Standard"/>
-    <w:next w:val="Standard"/>
-    <w:link w:val="berschrift5Zchn"/>
+    <w:basedOn w:val="Normal"/>
+    <w:next w:val="Normal"/>
+    <w:link w:val="Heading5Char"/>
     <w:uiPriority w:val="9"/>
     <w:unhideWhenUsed/>
     <w:qFormat/>
@@ -3544,11 +3557,11 @@
       <w:color w:val="2E74B5" w:themeColor="accent1" w:themeShade="BF"/>
     </w:rPr>
   </w:style>
-  <w:style w:type="paragraph" w:styleId="berschrift6">
+  <w:style w:type="paragraph" w:styleId="Heading6">
     <w:name w:val="heading 6"/>
-    <w:basedOn w:val="Standard"/>
-    <w:next w:val="Standard"/>
-    <w:link w:val="berschrift6Zchn"/>
+    <w:basedOn w:val="Normal"/>
+    <w:next w:val="Normal"/>
+    <w:link w:val="Heading6Char"/>
     <w:uiPriority w:val="9"/>
     <w:unhideWhenUsed/>
     <w:qFormat/>
@@ -3564,11 +3577,11 @@
       <w:color w:val="1F4D78" w:themeColor="accent1" w:themeShade="7F"/>
     </w:rPr>
   </w:style>
-  <w:style w:type="paragraph" w:styleId="berschrift7">
+  <w:style w:type="paragraph" w:styleId="Heading7">
     <w:name w:val="heading 7"/>
-    <w:basedOn w:val="Standard"/>
-    <w:next w:val="Standard"/>
-    <w:link w:val="berschrift7Zchn"/>
+    <w:basedOn w:val="Normal"/>
+    <w:next w:val="Normal"/>
+    <w:link w:val="Heading7Char"/>
     <w:uiPriority w:val="9"/>
     <w:unhideWhenUsed/>
     <w:qFormat/>
@@ -3586,13 +3599,13 @@
       <w:color w:val="1F4D78" w:themeColor="accent1" w:themeShade="7F"/>
     </w:rPr>
   </w:style>
-  <w:style w:type="character" w:default="1" w:styleId="Absatz-Standardschriftart">
+  <w:style w:type="character" w:default="1" w:styleId="DefaultParagraphFont">
     <w:name w:val="Default Paragraph Font"/>
     <w:uiPriority w:val="1"/>
     <w:semiHidden/>
     <w:unhideWhenUsed/>
   </w:style>
-  <w:style w:type="table" w:default="1" w:styleId="NormaleTabelle">
+  <w:style w:type="table" w:default="1" w:styleId="TableNormal">
     <w:name w:val="Normal Table"/>
     <w:uiPriority w:val="99"/>
     <w:semiHidden/>
@@ -3607,16 +3620,16 @@
       </w:tblCellMar>
     </w:tblPr>
   </w:style>
-  <w:style w:type="numbering" w:default="1" w:styleId="KeineListe">
+  <w:style w:type="numbering" w:default="1" w:styleId="NoList">
     <w:name w:val="No List"/>
     <w:uiPriority w:val="99"/>
     <w:semiHidden/>
     <w:unhideWhenUsed/>
   </w:style>
-  <w:style w:type="character" w:customStyle="1" w:styleId="berschrift1Zchn">
-    <w:name w:val="Überschrift 1 Zchn"/>
-    <w:basedOn w:val="Absatz-Standardschriftart"/>
-    <w:link w:val="berschrift1"/>
+  <w:style w:type="character" w:customStyle="1" w:styleId="Heading1Char">
+    <w:name w:val="Heading 1 Char"/>
+    <w:basedOn w:val="DefaultParagraphFont"/>
+    <w:link w:val="Heading1"/>
     <w:uiPriority w:val="9"/>
     <w:rsid w:val="00A91774"/>
     <w:rPr>
@@ -3626,10 +3639,10 @@
       <w:szCs w:val="32"/>
     </w:rPr>
   </w:style>
-  <w:style w:type="character" w:customStyle="1" w:styleId="berschrift2Zchn">
-    <w:name w:val="Überschrift 2 Zchn"/>
-    <w:basedOn w:val="Absatz-Standardschriftart"/>
-    <w:link w:val="berschrift2"/>
+  <w:style w:type="character" w:customStyle="1" w:styleId="Heading2Char">
+    <w:name w:val="Heading 2 Char"/>
+    <w:basedOn w:val="DefaultParagraphFont"/>
+    <w:link w:val="Heading2"/>
     <w:uiPriority w:val="9"/>
     <w:rsid w:val="00A91774"/>
     <w:rPr>
@@ -3639,10 +3652,10 @@
       <w:szCs w:val="26"/>
     </w:rPr>
   </w:style>
-  <w:style w:type="character" w:customStyle="1" w:styleId="berschrift3Zchn">
-    <w:name w:val="Überschrift 3 Zchn"/>
-    <w:basedOn w:val="Absatz-Standardschriftart"/>
-    <w:link w:val="berschrift3"/>
+  <w:style w:type="character" w:customStyle="1" w:styleId="Heading3Char">
+    <w:name w:val="Heading 3 Char"/>
+    <w:basedOn w:val="DefaultParagraphFont"/>
+    <w:link w:val="Heading3"/>
     <w:uiPriority w:val="9"/>
     <w:rsid w:val="00A91774"/>
     <w:rPr>
@@ -3654,7 +3667,7 @@
   </w:style>
   <w:style w:type="character" w:styleId="Hyperlink">
     <w:name w:val="Hyperlink"/>
-    <w:basedOn w:val="Absatz-Standardschriftart"/>
+    <w:basedOn w:val="DefaultParagraphFont"/>
     <w:uiPriority w:val="99"/>
     <w:unhideWhenUsed/>
     <w:rsid w:val="00A91774"/>
@@ -3663,9 +3676,9 @@
       <w:u w:val="single"/>
     </w:rPr>
   </w:style>
-  <w:style w:type="character" w:styleId="BesuchterHyperlink">
+  <w:style w:type="character" w:styleId="FollowedHyperlink">
     <w:name w:val="FollowedHyperlink"/>
-    <w:basedOn w:val="Absatz-Standardschriftart"/>
+    <w:basedOn w:val="DefaultParagraphFont"/>
     <w:uiPriority w:val="99"/>
     <w:semiHidden/>
     <w:unhideWhenUsed/>
@@ -3675,9 +3688,9 @@
       <w:u w:val="single"/>
     </w:rPr>
   </w:style>
-  <w:style w:type="paragraph" w:styleId="Listenabsatz">
+  <w:style w:type="paragraph" w:styleId="ListParagraph">
     <w:name w:val="List Paragraph"/>
-    <w:basedOn w:val="Standard"/>
+    <w:basedOn w:val="Normal"/>
     <w:uiPriority w:val="34"/>
     <w:qFormat/>
     <w:rsid w:val="00D75B57"/>
@@ -3686,10 +3699,10 @@
       <w:contextualSpacing/>
     </w:pPr>
   </w:style>
-  <w:style w:type="character" w:customStyle="1" w:styleId="berschrift4Zchn">
-    <w:name w:val="Überschrift 4 Zchn"/>
-    <w:basedOn w:val="Absatz-Standardschriftart"/>
-    <w:link w:val="berschrift4"/>
+  <w:style w:type="character" w:customStyle="1" w:styleId="Heading4Char">
+    <w:name w:val="Heading 4 Char"/>
+    <w:basedOn w:val="DefaultParagraphFont"/>
+    <w:link w:val="Heading4"/>
     <w:uiPriority w:val="9"/>
     <w:rsid w:val="00D75B57"/>
     <w:rPr>
@@ -3699,10 +3712,10 @@
       <w:color w:val="2E74B5" w:themeColor="accent1" w:themeShade="BF"/>
     </w:rPr>
   </w:style>
-  <w:style w:type="character" w:customStyle="1" w:styleId="berschrift5Zchn">
-    <w:name w:val="Überschrift 5 Zchn"/>
-    <w:basedOn w:val="Absatz-Standardschriftart"/>
-    <w:link w:val="berschrift5"/>
+  <w:style w:type="character" w:customStyle="1" w:styleId="Heading5Char">
+    <w:name w:val="Heading 5 Char"/>
+    <w:basedOn w:val="DefaultParagraphFont"/>
+    <w:link w:val="Heading5"/>
     <w:uiPriority w:val="9"/>
     <w:rsid w:val="008810B5"/>
     <w:rPr>
@@ -3710,10 +3723,10 @@
       <w:color w:val="2E74B5" w:themeColor="accent1" w:themeShade="BF"/>
     </w:rPr>
   </w:style>
-  <w:style w:type="character" w:customStyle="1" w:styleId="berschrift6Zchn">
-    <w:name w:val="Überschrift 6 Zchn"/>
-    <w:basedOn w:val="Absatz-Standardschriftart"/>
-    <w:link w:val="berschrift6"/>
+  <w:style w:type="character" w:customStyle="1" w:styleId="Heading6Char">
+    <w:name w:val="Heading 6 Char"/>
+    <w:basedOn w:val="DefaultParagraphFont"/>
+    <w:link w:val="Heading6"/>
     <w:uiPriority w:val="9"/>
     <w:rsid w:val="0051551E"/>
     <w:rPr>
@@ -3721,10 +3734,10 @@
       <w:color w:val="1F4D78" w:themeColor="accent1" w:themeShade="7F"/>
     </w:rPr>
   </w:style>
-  <w:style w:type="character" w:customStyle="1" w:styleId="berschrift7Zchn">
-    <w:name w:val="Überschrift 7 Zchn"/>
-    <w:basedOn w:val="Absatz-Standardschriftart"/>
-    <w:link w:val="berschrift7"/>
+  <w:style w:type="character" w:customStyle="1" w:styleId="Heading7Char">
+    <w:name w:val="Heading 7 Char"/>
+    <w:basedOn w:val="DefaultParagraphFont"/>
+    <w:link w:val="Heading7"/>
     <w:uiPriority w:val="9"/>
     <w:rsid w:val="0051551E"/>
     <w:rPr>

</xml_diff>